<commit_message>
funciona ingreso de productos desde home
</commit_message>
<xml_diff>
--- a/Explicacion.docx
+++ b/Explicacion.docx
@@ -46,11 +46,9 @@
       <w:r>
         <w:t xml:space="preserve">Donde se </w:t>
       </w:r>
-      <w:proofErr w:type="spellStart"/>
-      <w:r>
-        <w:t>genero</w:t>
-      </w:r>
-      <w:proofErr w:type="spellEnd"/>
+      <w:r>
+        <w:t>generó</w:t>
+      </w:r>
       <w:r>
         <w:t>:</w:t>
       </w:r>
@@ -154,7 +152,10 @@
       </w:r>
       <w:proofErr w:type="spellStart"/>
       <w:r>
-        <w:t>ProductoDTO</w:t>
+        <w:t>Producto</w:t>
+      </w:r>
+      <w:r>
+        <w:t>.dao.mongo</w:t>
       </w:r>
       <w:proofErr w:type="spellEnd"/>
       <w:r>
@@ -301,6 +302,31 @@
       </w:r>
       <w:r>
         <w:t>.dao.mongo.js</w:t>
+      </w:r>
+    </w:p>
+    <w:p>
+      <w:r>
+        <w:t xml:space="preserve">Para CHAT ---- se utilizó la carpeta </w:t>
+      </w:r>
+      <w:r>
+        <w:rPr>
+          <w:b/>
+          <w:u w:val="single"/>
+        </w:rPr>
+        <w:t>SOCKET</w:t>
+      </w:r>
+      <w:r>
+        <w:t xml:space="preserve"> donde utilizamos el archivo </w:t>
+      </w:r>
+      <w:proofErr w:type="spellStart"/>
+      <w:proofErr w:type="gramStart"/>
+      <w:r>
+        <w:t>chat.mongo</w:t>
+      </w:r>
+      <w:proofErr w:type="spellEnd"/>
+      <w:proofErr w:type="gramEnd"/>
+      <w:r>
+        <w:t>//ingreso de productos funciona …..ver en http://localhost:8080/home</w:t>
       </w:r>
       <w:bookmarkStart w:id="0" w:name="_GoBack"/>
       <w:bookmarkEnd w:id="0"/>
@@ -428,11 +454,13 @@
       <w:pPr>
         <w:rPr>
           <w:b/>
+          <w:u w:val="single"/>
         </w:rPr>
       </w:pPr>
       <w:r>
         <w:rPr>
           <w:b/>
+          <w:u w:val="single"/>
         </w:rPr>
         <w:t>Server</w:t>
       </w:r>
@@ -446,6 +474,24 @@
         <w:t>start</w:t>
       </w:r>
       <w:proofErr w:type="spellEnd"/>
+      <w:r>
+        <w:t xml:space="preserve"> de </w:t>
+      </w:r>
+      <w:proofErr w:type="spellStart"/>
+      <w:r>
+        <w:t>controller</w:t>
+      </w:r>
+      <w:proofErr w:type="spellEnd"/>
+      <w:r>
+        <w:t xml:space="preserve"> del archivo </w:t>
+      </w:r>
+      <w:proofErr w:type="spellStart"/>
+      <w:proofErr w:type="gramStart"/>
+      <w:r>
+        <w:t>producto.route</w:t>
+      </w:r>
+      <w:proofErr w:type="spellEnd"/>
+      <w:proofErr w:type="gramEnd"/>
     </w:p>
     <w:sectPr>
       <w:pgSz w:w="11906" w:h="16838"/>

</xml_diff>